<commit_message>
added comments. notice bug in opening file in client
</commit_message>
<xml_diff>
--- a/Second question.docx
+++ b/Second question.docx
@@ -42,6 +42,7 @@
         <w:tc>
           <w:tcPr>
             <w:tcW w:w="4508" w:type="dxa"/>
+            <w:shd w:val="clear" w:color="auto" w:fill="D9E2F3" w:themeFill="accent1" w:themeFillTint="33"/>
           </w:tcPr>
           <w:p>
             <w:pPr>
@@ -57,6 +58,7 @@
         <w:tc>
           <w:tcPr>
             <w:tcW w:w="4508" w:type="dxa"/>
+            <w:shd w:val="clear" w:color="auto" w:fill="D9E2F3" w:themeFill="accent1" w:themeFillTint="33"/>
           </w:tcPr>
           <w:p>
             <w:pPr>
@@ -193,7 +195,13 @@
               </w:rPr>
             </w:pPr>
             <w:r>
-              <w:t>The program accepts user input for usernames and recipient names without sanitization or length checking. The username is sent directly to the server as part of the binary protocol. Long or invalid characters (such as non-printable characters or oversized strings) can cause protocol corruption or overflow issues on the server side. An attacker could also send crafted binary input through this mechanism.</w:t>
+              <w:t xml:space="preserve">The program accepts user input for usernames and recipient names without </w:t>
+            </w:r>
+            <w:r>
+              <w:t xml:space="preserve">validation </w:t>
+            </w:r>
+            <w:r>
+              <w:t>or length checking. The username is sent directly to the server as part of the binary protocol. Long or invalid characters (such as non-printable characters or oversized strings) can cause protocol corruption or overflow issues on the server side. An attacker could also send binary input through this mechanism.</w:t>
             </w:r>
           </w:p>
         </w:tc>
@@ -289,7 +297,13 @@
               </w:rPr>
             </w:pPr>
             <w:r>
-              <w:t>Could lead to server instability, crashes, or protocol parsing errors. This could disrupt communication services or be exploited as part of a larger attack.</w:t>
+              <w:t xml:space="preserve">Could lead to server instability, crashes, or protocol parsing errors. This could </w:t>
+            </w:r>
+            <w:r>
+              <w:t>influence</w:t>
+            </w:r>
+            <w:r>
+              <w:t xml:space="preserve"> communication services or be exploited as part of a larger attack.</w:t>
             </w:r>
           </w:p>
         </w:tc>
@@ -321,7 +335,7 @@
               </w:rPr>
             </w:pPr>
             <w:r>
-              <w:t>Validate input length on the client side before sending to the server (e.g., limit usernames to 16 ASCII characters). Block non-ASCII characters. Do not allow empty strings or overly long usernames. On the server side, reject malformed input.</w:t>
+              <w:t>Validate input length on the client side before sending to the server (limit usernames to 16 ASCII characters). Block non-ASCII characters. Do not allow empty strings or overly long usernames. On the server side, reject malformed input.</w:t>
             </w:r>
           </w:p>
         </w:tc>
@@ -352,6 +366,89 @@
                 <w:lang w:val="en-US"/>
               </w:rPr>
             </w:pPr>
+            <w:r>
+              <w:rPr>
+                <w:lang w:val="en-US"/>
+              </w:rPr>
+              <w:t>Damage potential:</w:t>
+            </w:r>
+            <w:r>
+              <w:rPr>
+                <w:lang w:val="en-US"/>
+              </w:rPr>
+              <w:t>7</w:t>
+            </w:r>
+          </w:p>
+          <w:p>
+            <w:pPr>
+              <w:rPr>
+                <w:lang w:val="en-US"/>
+              </w:rPr>
+            </w:pPr>
+            <w:r>
+              <w:rPr>
+                <w:lang w:val="en-US"/>
+              </w:rPr>
+              <w:t>Reproducibility: 10</w:t>
+            </w:r>
+          </w:p>
+          <w:p>
+            <w:pPr>
+              <w:rPr>
+                <w:lang w:val="en-US"/>
+              </w:rPr>
+            </w:pPr>
+            <w:r>
+              <w:rPr>
+                <w:lang w:val="en-US"/>
+              </w:rPr>
+              <w:t>Exploitability:</w:t>
+            </w:r>
+            <w:r>
+              <w:rPr>
+                <w:lang w:val="en-US"/>
+              </w:rPr>
+              <w:t>7</w:t>
+            </w:r>
+          </w:p>
+          <w:p>
+            <w:pPr>
+              <w:rPr>
+                <w:lang w:val="en-US"/>
+              </w:rPr>
+            </w:pPr>
+            <w:r>
+              <w:rPr>
+                <w:lang w:val="en-US"/>
+              </w:rPr>
+              <w:t>Affected users: 7</w:t>
+            </w:r>
+          </w:p>
+          <w:p>
+            <w:pPr>
+              <w:rPr>
+                <w:lang w:val="en-US"/>
+              </w:rPr>
+            </w:pPr>
+            <w:r>
+              <w:rPr>
+                <w:lang w:val="en-US"/>
+              </w:rPr>
+              <w:t>Discoverability: 9</w:t>
+            </w:r>
+          </w:p>
+          <w:p>
+            <w:pPr>
+              <w:rPr>
+                <w:lang w:val="en-US"/>
+              </w:rPr>
+            </w:pPr>
+            <w:r>
+              <w:rPr>
+                <w:lang w:val="en-US"/>
+              </w:rPr>
+              <w:t>Overall: 7.8</w:t>
+            </w:r>
           </w:p>
         </w:tc>
       </w:tr>
@@ -404,6 +501,7 @@
         <w:tc>
           <w:tcPr>
             <w:tcW w:w="4508" w:type="dxa"/>
+            <w:shd w:val="clear" w:color="auto" w:fill="D9E2F3" w:themeFill="accent1" w:themeFillTint="33"/>
           </w:tcPr>
           <w:p>
             <w:pPr>
@@ -419,6 +517,7 @@
         <w:tc>
           <w:tcPr>
             <w:tcW w:w="4508" w:type="dxa"/>
+            <w:shd w:val="clear" w:color="auto" w:fill="D9E2F3" w:themeFill="accent1" w:themeFillTint="33"/>
           </w:tcPr>
           <w:p>
             <w:pPr>
@@ -683,7 +782,7 @@
               </w:rPr>
             </w:pPr>
             <w:r>
-              <w:t>Store my.info in a protected location (e.g., OS secure storage or user-specific directory with restricted permissions). Consider encrypting client ID data or using obfuscation.</w:t>
+              <w:t>Store my.info in a protected location (secure storage or with restricted permissions). Consider encrypting client ID data or using obfuscation.</w:t>
             </w:r>
           </w:p>
         </w:tc>
@@ -709,13 +808,33 @@
             <w:tcW w:w="4508" w:type="dxa"/>
           </w:tcPr>
           <w:p>
-            <w:pPr>
-              <w:rPr>
-                <w:lang w:val="en-US"/>
-              </w:rPr>
-            </w:pPr>
-            <w:r>
-              <w:t>&lt;ul&gt;&lt;li&gt;Damage potential: 6&lt;/li&gt;&lt;li&gt;Reproducibility: 10&lt;/li&gt;&lt;li&gt;Exploitability: 7&lt;/li&gt;&lt;li&gt;Affected users: 7&lt;/li&gt;&lt;li&gt;Discoverability: 9&lt;/li&gt;&lt;li&gt;Overall: 7.8&lt;/li&gt;&lt;/ul&gt;</w:t>
+            <w:r>
+              <w:t>Damage potential: 6</w:t>
+            </w:r>
+          </w:p>
+          <w:p>
+            <w:r>
+              <w:t>Reproducibility: 10</w:t>
+            </w:r>
+          </w:p>
+          <w:p>
+            <w:r>
+              <w:t>Exploitability: 7</w:t>
+            </w:r>
+          </w:p>
+          <w:p>
+            <w:r>
+              <w:t>Affected users: 7</w:t>
+            </w:r>
+          </w:p>
+          <w:p>
+            <w:r>
+              <w:t>Discoverability: 9</w:t>
+            </w:r>
+          </w:p>
+          <w:p>
+            <w:r>
+              <w:t>Overall: 7.8</w:t>
             </w:r>
           </w:p>
         </w:tc>
@@ -769,6 +888,7 @@
         <w:tc>
           <w:tcPr>
             <w:tcW w:w="4508" w:type="dxa"/>
+            <w:shd w:val="clear" w:color="auto" w:fill="D9E2F3" w:themeFill="accent1" w:themeFillTint="33"/>
           </w:tcPr>
           <w:p>
             <w:pPr>
@@ -784,6 +904,7 @@
         <w:tc>
           <w:tcPr>
             <w:tcW w:w="4508" w:type="dxa"/>
+            <w:shd w:val="clear" w:color="auto" w:fill="D9E2F3" w:themeFill="accent1" w:themeFillTint="33"/>
           </w:tcPr>
           <w:p>
             <w:pPr>
@@ -920,7 +1041,19 @@
               </w:rPr>
             </w:pPr>
             <w:r>
-              <w:t>The client connects to any IP and port provided in server.info without verifying the server’s identity. There is no use of TLS, no certificate checks, and no verification that the server is trusted. An attacker on the same network or who hijacks DNS could impersonate the server and receive client registration details, messages, or other sensitive information.</w:t>
+              <w:t xml:space="preserve">The client connects to any IP and port provided in server.info without verifying the server’s identity. There is no verification that the server is trusted. An attacker on the same network or who </w:t>
+            </w:r>
+            <w:r>
+              <w:t>takes over</w:t>
+            </w:r>
+            <w:r>
+              <w:t xml:space="preserve"> DNS could impersonate the server and receive client registration details, messages</w:t>
+            </w:r>
+            <w:r>
+              <w:t xml:space="preserve"> </w:t>
+            </w:r>
+            <w:r>
+              <w:t>or other sensitive information.</w:t>
             </w:r>
           </w:p>
         </w:tc>
@@ -952,7 +1085,7 @@
               </w:rPr>
             </w:pPr>
             <w:r>
-              <w:t>The client may send sensitive information (client ID, usernames, messages) to an attacker instead of the legitimate server.</w:t>
+              <w:t>The client may send sensitive information to an attacker instead of the server.</w:t>
             </w:r>
           </w:p>
         </w:tc>
@@ -984,7 +1117,10 @@
               </w:rPr>
             </w:pPr>
             <w:r>
-              <w:t>The attacker needs to perform DNS spoofing, ARP spoofing, or control the network route between client and server.</w:t>
+              <w:t xml:space="preserve">The attacker needs to </w:t>
+            </w:r>
+            <w:r>
+              <w:t>trick the system to take control of connection between client and server (faking DNS for example)</w:t>
             </w:r>
           </w:p>
         </w:tc>
@@ -1016,7 +1152,13 @@
               </w:rPr>
             </w:pPr>
             <w:r>
-              <w:t>Identity theft, user data compromise, message interception, and unauthorized control over client-server communication.</w:t>
+              <w:t xml:space="preserve">Identity theft, user data </w:t>
+            </w:r>
+            <w:r>
+              <w:t>exploit</w:t>
+            </w:r>
+            <w:r>
+              <w:t>, message interception, and unauthorized control over client-server communication.</w:t>
             </w:r>
           </w:p>
         </w:tc>
@@ -1048,7 +1190,10 @@
               </w:rPr>
             </w:pPr>
             <w:r>
-              <w:t>Add SSL/TLS support, verify server certificates, and only connect to trusted servers. Alternatively, use public key pinning or shared secret verification</w:t>
+              <w:t>Add SSL/TLS support, verify server certificates, and only connect to trusted servers</w:t>
+            </w:r>
+            <w:r>
+              <w:t>.</w:t>
             </w:r>
           </w:p>
         </w:tc>
@@ -1074,13 +1219,33 @@
             <w:tcW w:w="4508" w:type="dxa"/>
           </w:tcPr>
           <w:p>
-            <w:pPr>
-              <w:rPr>
-                <w:lang w:val="en-US"/>
-              </w:rPr>
-            </w:pPr>
-            <w:r>
-              <w:t>&lt;ul&gt;&lt;li&gt;Damage potential: 8&lt;/li&gt;&lt;li&gt;Reproducibility: 9&lt;/li&gt;&lt;li&gt;Exploitability: 7&lt;/li&gt;&lt;li&gt;Affected users: 7&lt;/li&gt;&lt;li&gt;Discoverability: 8&lt;/li&gt;&lt;li&gt;Overall: 7.8&lt;/li&gt;&lt;/ul&gt;</w:t>
+            <w:r>
+              <w:t>Damage potential: 8</w:t>
+            </w:r>
+          </w:p>
+          <w:p>
+            <w:r>
+              <w:t>Reproducibility: 9</w:t>
+            </w:r>
+          </w:p>
+          <w:p>
+            <w:r>
+              <w:t>Exploitability: 7</w:t>
+            </w:r>
+          </w:p>
+          <w:p>
+            <w:r>
+              <w:t>Affected users: 7</w:t>
+            </w:r>
+          </w:p>
+          <w:p>
+            <w:r>
+              <w:t>Discoverability: 8</w:t>
+            </w:r>
+          </w:p>
+          <w:p>
+            <w:r>
+              <w:t>Overall: 7.8</w:t>
             </w:r>
           </w:p>
         </w:tc>
@@ -1141,6 +1306,7 @@
         <w:tc>
           <w:tcPr>
             <w:tcW w:w="4508" w:type="dxa"/>
+            <w:shd w:val="clear" w:color="auto" w:fill="D9E2F3" w:themeFill="accent1" w:themeFillTint="33"/>
           </w:tcPr>
           <w:p>
             <w:pPr>
@@ -1156,15 +1322,26 @@
         <w:tc>
           <w:tcPr>
             <w:tcW w:w="4508" w:type="dxa"/>
-          </w:tcPr>
-          <w:p>
-            <w:pPr>
-              <w:rPr>
-                <w:lang w:val="en-US"/>
-              </w:rPr>
-            </w:pPr>
-            <w:r>
-              <w:t>No authentication on message fetching (request 604)</w:t>
+            <w:shd w:val="clear" w:color="auto" w:fill="D9E2F3" w:themeFill="accent1" w:themeFillTint="33"/>
+          </w:tcPr>
+          <w:p>
+            <w:pPr>
+              <w:rPr>
+                <w:lang w:val="en-US"/>
+              </w:rPr>
+            </w:pPr>
+            <w:r>
+              <w:t>No authentication on request 604</w:t>
+            </w:r>
+            <w:r>
+              <w:rPr>
+                <w:rFonts w:hint="cs"/>
+                <w:rtl/>
+              </w:rPr>
+              <w:t xml:space="preserve"> </w:t>
+            </w:r>
+            <w:r>
+              <w:t>– pulling messages</w:t>
             </w:r>
           </w:p>
         </w:tc>
@@ -1292,7 +1469,7 @@
               </w:rPr>
             </w:pPr>
             <w:r>
-              <w:t>When a client sends request code 604 (get waiting messages), the server only decodes the client ID from the header and retrieves messages. It does not verify if the client ID belongs to an authenticated or registered user. Any client could send a forged client ID to receive messages that don’t belong to them.</w:t>
+              <w:t>When a client sends request code 604 the server only decodes the client ID from the header and retrieves messages. It does not verify if the client ID belongs to an authenticated or registered user. Any client could send a forged client ID to receive messages that don’t belong to them.</w:t>
             </w:r>
           </w:p>
         </w:tc>
@@ -1446,40 +1623,39 @@
             <w:tcW w:w="4508" w:type="dxa"/>
           </w:tcPr>
           <w:p>
-            <w:pPr>
-              <w:rPr>
-                <w:lang w:val="en-US"/>
-              </w:rPr>
-            </w:pPr>
-            <w:r>
-              <w:t>&lt;ul&gt;&lt;li&gt;Damage potential: 8&lt;/li&gt;&lt;li&gt;Reproducibility: 9&lt;/li&gt;&lt;li&gt;Exploitability: 7&lt;/li&gt;&lt;li&gt;Affected users: 7&lt;/li&gt;&lt;li&gt;Discoverability: 8&lt;/li&gt;&lt;li&gt;Overall: 7.8&lt;/li&gt;&lt;/ul&gt;</w:t>
-            </w:r>
-          </w:p>
-        </w:tc>
-      </w:tr>
-      <w:tr>
-        <w:tc>
-          <w:tcPr>
-            <w:tcW w:w="4508" w:type="dxa"/>
-          </w:tcPr>
-          <w:p>
-            <w:pPr>
-              <w:rPr>
-                <w:lang w:val="en-US"/>
-              </w:rPr>
-            </w:pPr>
-          </w:p>
-        </w:tc>
-        <w:tc>
-          <w:tcPr>
-            <w:tcW w:w="4508" w:type="dxa"/>
-          </w:tcPr>
-          <w:p>
-            <w:pPr>
-              <w:rPr>
-                <w:lang w:val="en-US"/>
-              </w:rPr>
-            </w:pPr>
+            <w:r>
+              <w:t>Damage potential: 8</w:t>
+            </w:r>
+          </w:p>
+          <w:p>
+            <w:r>
+              <w:t>Reproducibility: 9</w:t>
+            </w:r>
+          </w:p>
+          <w:p>
+            <w:r>
+              <w:t>Exploitability: 7</w:t>
+            </w:r>
+          </w:p>
+          <w:p>
+            <w:r>
+              <w:t>Affected users: 7</w:t>
+            </w:r>
+          </w:p>
+          <w:p>
+            <w:r>
+              <w:t>Discoverability: 8</w:t>
+            </w:r>
+          </w:p>
+          <w:p>
+            <w:pPr>
+              <w:rPr>
+                <w:lang w:val="en-US"/>
+              </w:rPr>
+            </w:pPr>
+            <w:r>
+              <w:t>Overall: 7.8</w:t>
+            </w:r>
           </w:p>
         </w:tc>
       </w:tr>
@@ -1487,6 +1663,8 @@
     <w:p>
       <w:pPr>
         <w:rPr>
+          <w:rFonts w:hint="cs"/>
+          <w:rtl/>
           <w:lang w:val="en-US"/>
         </w:rPr>
       </w:pPr>
@@ -1546,6 +1724,7 @@
         <w:tc>
           <w:tcPr>
             <w:tcW w:w="4508" w:type="dxa"/>
+            <w:shd w:val="clear" w:color="auto" w:fill="D9E2F3" w:themeFill="accent1" w:themeFillTint="33"/>
           </w:tcPr>
           <w:p>
             <w:pPr>
@@ -1561,6 +1740,7 @@
         <w:tc>
           <w:tcPr>
             <w:tcW w:w="4508" w:type="dxa"/>
+            <w:shd w:val="clear" w:color="auto" w:fill="D9E2F3" w:themeFill="accent1" w:themeFillTint="33"/>
           </w:tcPr>
           <w:p>
             <w:pPr>
@@ -1825,7 +2005,10 @@
               </w:rPr>
             </w:pPr>
             <w:r>
-              <w:t>Use a loop to receive data until the full payload is read, based on the length from the decoded header, or use socket.makefile() for safe stream reading.</w:t>
+              <w:t>Use a loop to receive data until the full payload is read, based on the length from the decoded header</w:t>
+            </w:r>
+            <w:r>
+              <w:t>.</w:t>
             </w:r>
           </w:p>
         </w:tc>
@@ -1851,13 +2034,38 @@
             <w:tcW w:w="4508" w:type="dxa"/>
           </w:tcPr>
           <w:p>
-            <w:pPr>
-              <w:rPr>
-                <w:lang w:val="en-US"/>
-              </w:rPr>
-            </w:pPr>
-            <w:r>
-              <w:t>&lt;ul&gt;&lt;li&gt;Damage potential: 5&lt;/li&gt;&lt;li&gt;Reproducibility: 9&lt;/li&gt;&lt;li&gt;Exploitability: 6&lt;/li&gt;&lt;li&gt;Affected users: 6&lt;/li&gt;&lt;li&gt;Discoverability: 9&lt;/li&gt;&lt;li&gt;Overall: 7.0&lt;/li&gt;&lt;/ul&gt;</w:t>
+            <w:r>
+              <w:t>Damage potential: 5</w:t>
+            </w:r>
+          </w:p>
+          <w:p>
+            <w:r>
+              <w:t>Reproducibility: 9</w:t>
+            </w:r>
+          </w:p>
+          <w:p>
+            <w:r>
+              <w:t>Exploitability: 6</w:t>
+            </w:r>
+          </w:p>
+          <w:p>
+            <w:r>
+              <w:t>Affected users: 6</w:t>
+            </w:r>
+          </w:p>
+          <w:p>
+            <w:r>
+              <w:t>Discoverability: 9</w:t>
+            </w:r>
+          </w:p>
+          <w:p>
+            <w:pPr>
+              <w:rPr>
+                <w:lang w:val="en-US"/>
+              </w:rPr>
+            </w:pPr>
+            <w:r>
+              <w:t>Overall: 7.0</w:t>
             </w:r>
           </w:p>
         </w:tc>

</xml_diff>